<commit_message>
Finishing Module 2 of Course 3, also adding batch normalization and dropout layers to course 2 documentation.
</commit_message>
<xml_diff>
--- a/Course 1 - ML with Python/Module 3 - Building Supervised Learning Models/Other Supervised Learning Models/Resume..docx
+++ b/Course 1 - ML with Python/Module 3 - Building Supervised Learning Models/Other Supervised Learning Models/Resume..docx
@@ -3272,7 +3272,21 @@
           <w:rFonts w:ascii="Montserrat" w:hAnsi="Montserrat"/>
           <w:lang w:val="en-US"/>
         </w:rPr>
-        <w:t>How NN Works</w:t>
+        <w:t xml:space="preserve">How </w:t>
+      </w:r>
+      <w:r>
+        <w:rPr>
+          <w:rFonts w:ascii="Montserrat" w:hAnsi="Montserrat"/>
+          <w:lang w:val="en-US"/>
+        </w:rPr>
+        <w:t>K</w:t>
+      </w:r>
+      <w:r>
+        <w:rPr>
+          <w:rFonts w:ascii="Montserrat" w:hAnsi="Montserrat"/>
+          <w:lang w:val="en-US"/>
+        </w:rPr>
+        <w:t>NN Works</w:t>
       </w:r>
     </w:p>
     <w:p>
@@ -5054,7 +5068,6 @@
           <w:lang w:val="en-US"/>
         </w:rPr>
       </w:pPr>
-      <w:proofErr w:type="spellStart"/>
       <w:r>
         <w:rPr>
           <w:rFonts w:ascii="Montserrat" w:hAnsi="Montserrat"/>
@@ -5064,19 +5077,7 @@
           <w:szCs w:val="22"/>
           <w:lang w:val="en-US"/>
         </w:rPr>
-        <w:t>Minkowski</w:t>
-      </w:r>
-      <w:proofErr w:type="spellEnd"/>
-      <w:r>
-        <w:rPr>
-          <w:rFonts w:ascii="Montserrat" w:hAnsi="Montserrat"/>
-          <w:b/>
-          <w:bCs/>
-          <w:sz w:val="22"/>
-          <w:szCs w:val="22"/>
-          <w:lang w:val="en-US"/>
-        </w:rPr>
-        <w:t xml:space="preserve"> Distance (Generalized Distance Metric)</w:t>
+        <w:t>Minkowski Distance (Generalized Distance Metric)</w:t>
       </w:r>
     </w:p>
     <w:p>
@@ -5370,23 +5371,7 @@
           <w:rFonts w:ascii="Montserrat" w:eastAsia="Times New Roman" w:hAnsi="Montserrat" w:cs="Times New Roman"/>
           <w:lang w:eastAsia="es-AR"/>
         </w:rPr>
-        <w:t xml:space="preserve">, </w:t>
-      </w:r>
-      <w:proofErr w:type="spellStart"/>
-      <w:r>
-        <w:rPr>
-          <w:rFonts w:ascii="Montserrat" w:eastAsia="Times New Roman" w:hAnsi="Montserrat" w:cs="Times New Roman"/>
-          <w:lang w:eastAsia="es-AR"/>
-        </w:rPr>
-        <w:t>Minkowski</w:t>
-      </w:r>
-      <w:proofErr w:type="spellEnd"/>
-      <w:r>
-        <w:rPr>
-          <w:rFonts w:ascii="Montserrat" w:eastAsia="Times New Roman" w:hAnsi="Montserrat" w:cs="Times New Roman"/>
-          <w:lang w:eastAsia="es-AR"/>
-        </w:rPr>
-        <w:t xml:space="preserve"> reduces to </w:t>
+        <w:t xml:space="preserve">, Minkowski reduces to </w:t>
       </w:r>
       <w:r>
         <w:rPr>
@@ -5439,23 +5424,7 @@
           <w:rFonts w:ascii="Montserrat" w:eastAsia="Times New Roman" w:hAnsi="Montserrat" w:cs="Times New Roman"/>
           <w:lang w:eastAsia="es-AR"/>
         </w:rPr>
-        <w:t xml:space="preserve">, </w:t>
-      </w:r>
-      <w:proofErr w:type="spellStart"/>
-      <w:r>
-        <w:rPr>
-          <w:rFonts w:ascii="Montserrat" w:eastAsia="Times New Roman" w:hAnsi="Montserrat" w:cs="Times New Roman"/>
-          <w:lang w:eastAsia="es-AR"/>
-        </w:rPr>
-        <w:t>Minkowski</w:t>
-      </w:r>
-      <w:proofErr w:type="spellEnd"/>
-      <w:r>
-        <w:rPr>
-          <w:rFonts w:ascii="Montserrat" w:eastAsia="Times New Roman" w:hAnsi="Montserrat" w:cs="Times New Roman"/>
-          <w:lang w:eastAsia="es-AR"/>
-        </w:rPr>
-        <w:t xml:space="preserve"> reduces to </w:t>
+        <w:t xml:space="preserve">, Minkowski reduces to </w:t>
       </w:r>
       <w:r>
         <w:rPr>
@@ -5719,23 +5688,7 @@
           <w:rFonts w:ascii="Montserrat" w:eastAsia="Times New Roman" w:hAnsi="Montserrat" w:cs="Times New Roman"/>
           <w:lang w:eastAsia="es-AR"/>
         </w:rPr>
-        <w:t xml:space="preserve"> Oversample the minority class or </w:t>
-      </w:r>
-      <w:proofErr w:type="spellStart"/>
-      <w:r>
-        <w:rPr>
-          <w:rFonts w:ascii="Montserrat" w:eastAsia="Times New Roman" w:hAnsi="Montserrat" w:cs="Times New Roman"/>
-          <w:lang w:eastAsia="es-AR"/>
-        </w:rPr>
-        <w:t>undersample</w:t>
-      </w:r>
-      <w:proofErr w:type="spellEnd"/>
-      <w:r>
-        <w:rPr>
-          <w:rFonts w:ascii="Montserrat" w:eastAsia="Times New Roman" w:hAnsi="Montserrat" w:cs="Times New Roman"/>
-          <w:lang w:eastAsia="es-AR"/>
-        </w:rPr>
-        <w:t xml:space="preserve"> the majority class.</w:t>
+        <w:t xml:space="preserve"> Oversample the minority class or undersample the majority class.</w:t>
       </w:r>
     </w:p>
     <w:p>
@@ -6937,47 +6890,7 @@
           <w:bCs/>
           <w:lang w:val="es-AR" w:eastAsia="es-AR"/>
         </w:rPr>
-        <w:t xml:space="preserve">High </w:t>
-      </w:r>
-      <w:proofErr w:type="spellStart"/>
-      <w:r>
-        <w:rPr>
-          <w:rFonts w:ascii="Montserrat" w:eastAsia="Times New Roman" w:hAnsi="Montserrat" w:cs="Times New Roman"/>
-          <w:b/>
-          <w:bCs/>
-          <w:lang w:val="es-AR" w:eastAsia="es-AR"/>
-        </w:rPr>
-        <w:t>Bias</w:t>
-      </w:r>
-      <w:proofErr w:type="spellEnd"/>
-      <w:r>
-        <w:rPr>
-          <w:rFonts w:ascii="Montserrat" w:eastAsia="Times New Roman" w:hAnsi="Montserrat" w:cs="Times New Roman"/>
-          <w:b/>
-          <w:bCs/>
-          <w:lang w:val="es-AR" w:eastAsia="es-AR"/>
-        </w:rPr>
-        <w:t xml:space="preserve"> (</w:t>
-      </w:r>
-      <w:proofErr w:type="spellStart"/>
-      <w:r>
-        <w:rPr>
-          <w:rFonts w:ascii="Montserrat" w:eastAsia="Times New Roman" w:hAnsi="Montserrat" w:cs="Times New Roman"/>
-          <w:b/>
-          <w:bCs/>
-          <w:lang w:val="es-AR" w:eastAsia="es-AR"/>
-        </w:rPr>
-        <w:t>Underfitting</w:t>
-      </w:r>
-      <w:proofErr w:type="spellEnd"/>
-      <w:r>
-        <w:rPr>
-          <w:rFonts w:ascii="Montserrat" w:eastAsia="Times New Roman" w:hAnsi="Montserrat" w:cs="Times New Roman"/>
-          <w:b/>
-          <w:bCs/>
-          <w:lang w:val="es-AR" w:eastAsia="es-AR"/>
-        </w:rPr>
-        <w:t>)</w:t>
+        <w:t>High Bias (Underfitting)</w:t>
       </w:r>
     </w:p>
     <w:p>
@@ -7487,23 +7400,7 @@
           <w:rFonts w:ascii="Montserrat" w:eastAsia="Times New Roman" w:hAnsi="Montserrat" w:cs="Times New Roman"/>
           <w:lang w:eastAsia="es-AR"/>
         </w:rPr>
-        <w:t xml:space="preserve">Very low training error but </w:t>
-      </w:r>
-      <w:proofErr w:type="gramStart"/>
-      <w:r>
-        <w:rPr>
-          <w:rFonts w:ascii="Montserrat" w:eastAsia="Times New Roman" w:hAnsi="Montserrat" w:cs="Times New Roman"/>
-          <w:lang w:eastAsia="es-AR"/>
-        </w:rPr>
-        <w:t>high test</w:t>
-      </w:r>
-      <w:proofErr w:type="gramEnd"/>
-      <w:r>
-        <w:rPr>
-          <w:rFonts w:ascii="Montserrat" w:eastAsia="Times New Roman" w:hAnsi="Montserrat" w:cs="Times New Roman"/>
-          <w:lang w:eastAsia="es-AR"/>
-        </w:rPr>
-        <w:t xml:space="preserve"> error.</w:t>
+        <w:t>Very low training error but high test error.</w:t>
       </w:r>
     </w:p>
     <w:p>
@@ -9117,18 +9014,8 @@
                 <w:sz w:val="22"/>
                 <w:szCs w:val="22"/>
               </w:rPr>
-              <w:t xml:space="preserve">Ensemble </w:t>
+              <w:t>Ensemble Method</w:t>
             </w:r>
-            <w:proofErr w:type="spellStart"/>
-            <w:r>
-              <w:rPr>
-                <w:rFonts w:ascii="Montserrat" w:hAnsi="Montserrat"/>
-                <w:sz w:val="22"/>
-                <w:szCs w:val="22"/>
-              </w:rPr>
-              <w:t>Method</w:t>
-            </w:r>
-            <w:proofErr w:type="spellEnd"/>
           </w:p>
         </w:tc>
         <w:tc>
@@ -9199,34 +9086,14 @@
                 <w:lang w:val="en-US"/>
               </w:rPr>
             </w:pPr>
-            <w:proofErr w:type="gramStart"/>
             <w:r>
               <w:rPr>
                 <w:rFonts w:ascii="Montserrat" w:hAnsi="Montserrat"/>
                 <w:sz w:val="22"/>
                 <w:szCs w:val="22"/>
               </w:rPr>
-              <w:t xml:space="preserve">Reduces </w:t>
+              <w:t>Reduces Bias?</w:t>
             </w:r>
-            <w:proofErr w:type="spellStart"/>
-            <w:r>
-              <w:rPr>
-                <w:rFonts w:ascii="Montserrat" w:hAnsi="Montserrat"/>
-                <w:sz w:val="22"/>
-                <w:szCs w:val="22"/>
-              </w:rPr>
-              <w:t>Bias</w:t>
-            </w:r>
-            <w:proofErr w:type="spellEnd"/>
-            <w:r>
-              <w:rPr>
-                <w:rFonts w:ascii="Montserrat" w:hAnsi="Montserrat"/>
-                <w:sz w:val="22"/>
-                <w:szCs w:val="22"/>
-              </w:rPr>
-              <w:t>?</w:t>
-            </w:r>
-            <w:proofErr w:type="gramEnd"/>
           </w:p>
         </w:tc>
         <w:tc>
@@ -9246,34 +9113,14 @@
                 <w:lang w:val="en-US"/>
               </w:rPr>
             </w:pPr>
-            <w:proofErr w:type="gramStart"/>
             <w:r>
               <w:rPr>
                 <w:rFonts w:ascii="Montserrat" w:hAnsi="Montserrat"/>
                 <w:sz w:val="22"/>
                 <w:szCs w:val="22"/>
               </w:rPr>
-              <w:t xml:space="preserve">Reduces </w:t>
+              <w:t>Reduces Variance?</w:t>
             </w:r>
-            <w:proofErr w:type="spellStart"/>
-            <w:r>
-              <w:rPr>
-                <w:rFonts w:ascii="Montserrat" w:hAnsi="Montserrat"/>
-                <w:sz w:val="22"/>
-                <w:szCs w:val="22"/>
-              </w:rPr>
-              <w:t>Variance</w:t>
-            </w:r>
-            <w:proofErr w:type="spellEnd"/>
-            <w:r>
-              <w:rPr>
-                <w:rFonts w:ascii="Montserrat" w:hAnsi="Montserrat"/>
-                <w:sz w:val="22"/>
-                <w:szCs w:val="22"/>
-              </w:rPr>
-              <w:t>?</w:t>
-            </w:r>
-            <w:proofErr w:type="gramEnd"/>
           </w:p>
         </w:tc>
         <w:tc>
@@ -9344,41 +9191,13 @@
                 <w:lang w:val="en-US"/>
               </w:rPr>
             </w:pPr>
-            <w:proofErr w:type="spellStart"/>
             <w:r>
               <w:rPr>
                 <w:rFonts w:ascii="Montserrat" w:hAnsi="Montserrat"/>
                 <w:sz w:val="22"/>
                 <w:szCs w:val="22"/>
               </w:rPr>
-              <w:t>How</w:t>
-            </w:r>
-            <w:proofErr w:type="spellEnd"/>
-            <w:r>
-              <w:rPr>
-                <w:rFonts w:ascii="Montserrat" w:hAnsi="Montserrat"/>
-                <w:sz w:val="22"/>
-                <w:szCs w:val="22"/>
-              </w:rPr>
-              <w:t xml:space="preserve"> </w:t>
-            </w:r>
-            <w:proofErr w:type="spellStart"/>
-            <w:r>
-              <w:rPr>
-                <w:rFonts w:ascii="Montserrat" w:hAnsi="Montserrat"/>
-                <w:sz w:val="22"/>
-                <w:szCs w:val="22"/>
-              </w:rPr>
-              <w:t>It</w:t>
-            </w:r>
-            <w:proofErr w:type="spellEnd"/>
-            <w:r>
-              <w:rPr>
-                <w:rFonts w:ascii="Montserrat" w:hAnsi="Montserrat"/>
-                <w:sz w:val="22"/>
-                <w:szCs w:val="22"/>
-              </w:rPr>
-              <w:t xml:space="preserve"> Works</w:t>
+              <w:t>How It Works</w:t>
             </w:r>
           </w:p>
         </w:tc>
@@ -9403,41 +9222,13 @@
                 <w:lang w:val="en-US"/>
               </w:rPr>
             </w:pPr>
-            <w:proofErr w:type="spellStart"/>
             <w:r>
               <w:rPr>
                 <w:rFonts w:ascii="Montserrat" w:hAnsi="Montserrat"/>
                 <w:sz w:val="22"/>
                 <w:szCs w:val="22"/>
               </w:rPr>
-              <w:t>Bagging</w:t>
-            </w:r>
-            <w:proofErr w:type="spellEnd"/>
-            <w:r>
-              <w:rPr>
-                <w:rFonts w:ascii="Montserrat" w:hAnsi="Montserrat"/>
-                <w:sz w:val="22"/>
-                <w:szCs w:val="22"/>
-              </w:rPr>
-              <w:t xml:space="preserve"> (Bootstrap </w:t>
-            </w:r>
-            <w:proofErr w:type="spellStart"/>
-            <w:r>
-              <w:rPr>
-                <w:rFonts w:ascii="Montserrat" w:hAnsi="Montserrat"/>
-                <w:sz w:val="22"/>
-                <w:szCs w:val="22"/>
-              </w:rPr>
-              <w:t>Aggregating</w:t>
-            </w:r>
-            <w:proofErr w:type="spellEnd"/>
-            <w:r>
-              <w:rPr>
-                <w:rFonts w:ascii="Montserrat" w:hAnsi="Montserrat"/>
-                <w:sz w:val="22"/>
-                <w:szCs w:val="22"/>
-              </w:rPr>
-              <w:t>)</w:t>
+              <w:t>Bagging (Bootstrap Aggregating)</w:t>
             </w:r>
           </w:p>
         </w:tc>
@@ -9580,7 +9371,6 @@
                 <w:lang w:val="en-US"/>
               </w:rPr>
             </w:pPr>
-            <w:proofErr w:type="spellStart"/>
             <w:r>
               <w:rPr>
                 <w:rFonts w:ascii="Montserrat" w:hAnsi="Montserrat"/>
@@ -9589,7 +9379,6 @@
               </w:rPr>
               <w:t>Boosting</w:t>
             </w:r>
-            <w:proofErr w:type="spellEnd"/>
           </w:p>
         </w:tc>
         <w:tc>
@@ -10356,27 +10145,7 @@
           <w:szCs w:val="22"/>
           <w:lang w:val="en-US"/>
         </w:rPr>
-        <w:t xml:space="preserve">✔ Unlike Bagging, which trains models independently, </w:t>
-      </w:r>
-      <w:proofErr w:type="gramStart"/>
-      <w:r>
-        <w:rPr>
-          <w:rFonts w:ascii="Segoe UI Emoji" w:hAnsi="Segoe UI Emoji" w:cs="Segoe UI Emoji"/>
-          <w:sz w:val="22"/>
-          <w:szCs w:val="22"/>
-          <w:lang w:val="en-US"/>
-        </w:rPr>
-        <w:t>Boosting</w:t>
-      </w:r>
-      <w:proofErr w:type="gramEnd"/>
-      <w:r>
-        <w:rPr>
-          <w:rFonts w:ascii="Segoe UI Emoji" w:hAnsi="Segoe UI Emoji" w:cs="Segoe UI Emoji"/>
-          <w:sz w:val="22"/>
-          <w:szCs w:val="22"/>
-          <w:lang w:val="en-US"/>
-        </w:rPr>
-        <w:t xml:space="preserve"> builds models sequentially, making them more dependent on previous iterations.</w:t>
+        <w:t>✔ Unlike Bagging, which trains models independently, Boosting builds models sequentially, making them more dependent on previous iterations.</w:t>
       </w:r>
     </w:p>
     <w:p>
@@ -11150,21 +10919,7 @@
               <w:rPr>
                 <w:rFonts w:ascii="Montserrat" w:hAnsi="Montserrat"/>
               </w:rPr>
-              <w:t xml:space="preserve">When bias is high (e.g., </w:t>
-            </w:r>
-            <w:proofErr w:type="spellStart"/>
-            <w:r>
-              <w:rPr>
-                <w:rFonts w:ascii="Montserrat" w:hAnsi="Montserrat"/>
-              </w:rPr>
-              <w:t>XGBoost</w:t>
-            </w:r>
-            <w:proofErr w:type="spellEnd"/>
-            <w:r>
-              <w:rPr>
-                <w:rFonts w:ascii="Montserrat" w:hAnsi="Montserrat"/>
-              </w:rPr>
-              <w:t>, AdaBoost)</w:t>
+              <w:t>When bias is high (e.g., XGBoost, AdaBoost)</w:t>
             </w:r>
           </w:p>
         </w:tc>

</xml_diff>